<commit_message>
Fixed typo in MEB Description
</commit_message>
<xml_diff>
--- a/MEB Description.docx
+++ b/MEB Description.docx
@@ -200,13 +200,16 @@
         </w:numPr>
       </w:pPr>
       <w:r>
-        <w:t xml:space="preserve">P12 – I2C header for connection to as-of-yet undefined I2C </w:t>
-      </w:r>
-      <w:proofErr w:type="spellStart"/>
-      <w:r>
-        <w:t>devics</w:t>
-      </w:r>
-      <w:proofErr w:type="spellEnd"/>
+        <w:t>P12 – I2C header for connection to as-of-yet undefined I2C devic</w:t>
+      </w:r>
+      <w:r>
+        <w:t>e</w:t>
+      </w:r>
+      <w:bookmarkStart w:id="0" w:name="_GoBack"/>
+      <w:bookmarkEnd w:id="0"/>
+      <w:r>
+        <w:t>s</w:t>
+      </w:r>
     </w:p>
     <w:p>
       <w:pPr>
@@ -257,15 +260,7 @@
         </w:numPr>
       </w:pPr>
       <w:r>
-        <w:t xml:space="preserve">P15 – Relay coil input – The negative side of the </w:t>
-      </w:r>
-      <w:proofErr w:type="gramStart"/>
-      <w:r>
-        <w:t>solid state</w:t>
-      </w:r>
-      <w:proofErr w:type="gramEnd"/>
-      <w:r>
-        <w:t xml:space="preserve"> relay input plugs in here</w:t>
+        <w:t>P15 – Relay coil input – The negative side of the solid state relay input plugs in here</w:t>
       </w:r>
     </w:p>
     <w:p>
@@ -446,19 +441,7 @@
           <w:rPr>
             <w:rStyle w:val="Hyperlink"/>
           </w:rPr>
-          <w:t>P-FET re</w:t>
-        </w:r>
-        <w:r>
-          <w:rPr>
-            <w:rStyle w:val="Hyperlink"/>
-          </w:rPr>
-          <w:t>v</w:t>
-        </w:r>
-        <w:r>
-          <w:rPr>
-            <w:rStyle w:val="Hyperlink"/>
-          </w:rPr>
-          <w:t>erse polarity protection circuit</w:t>
+          <w:t>P-FET reverse polarity protection circuit</w:t>
         </w:r>
       </w:hyperlink>
       <w:r>
@@ -547,8 +530,6 @@
           <w:u w:val="single"/>
         </w:rPr>
       </w:pPr>
-      <w:bookmarkStart w:id="0" w:name="_GoBack"/>
-      <w:bookmarkEnd w:id="0"/>
       <w:r>
         <w:t xml:space="preserve"> </w:t>
       </w:r>
@@ -935,7 +916,7 @@
       </w:pPr>
     </w:pPrDefault>
   </w:docDefaults>
-  <w:latentStyles w:defLockedState="0" w:defUIPriority="99" w:defSemiHidden="0" w:defUnhideWhenUsed="0" w:defQFormat="0" w:count="377">
+  <w:latentStyles w:defLockedState="0" w:defUIPriority="99" w:defSemiHidden="0" w:defUnhideWhenUsed="0" w:defQFormat="0" w:count="376">
     <w:lsdException w:name="Normal" w:uiPriority="0" w:qFormat="1"/>
     <w:lsdException w:name="heading 1" w:uiPriority="9" w:qFormat="1"/>
     <w:lsdException w:name="heading 2" w:semiHidden="1" w:uiPriority="9" w:unhideWhenUsed="1" w:qFormat="1"/>
@@ -1312,7 +1293,6 @@
     <w:lsdException w:name="Hashtag" w:semiHidden="1" w:unhideWhenUsed="1"/>
     <w:lsdException w:name="Unresolved Mention" w:semiHidden="1" w:unhideWhenUsed="1"/>
     <w:lsdException w:name="Smart Link" w:semiHidden="1" w:unhideWhenUsed="1"/>
-    <w:lsdException w:name="Smart Link Error" w:semiHidden="1" w:unhideWhenUsed="1"/>
   </w:latentStyles>
   <w:style w:type="paragraph" w:default="1" w:styleId="Normal">
     <w:name w:val="Normal"/>

</xml_diff>